<commit_message>
fixed bug and added last link
</commit_message>
<xml_diff>
--- a/doc/URDF INAIL 2 ARM.docx
+++ b/doc/URDF INAIL 2 ARM.docx
@@ -1017,43 +1017,25 @@
           <w:bottom w:val="single" w:sz="4" w:space="1" w:color="auto"/>
           <w:right w:val="single" w:sz="4" w:space="4" w:color="auto"/>
         </w:pBdr>
-        <w:rPr>
-          <w:lang w:val="it-IT"/>
-        </w:rPr>
-      </w:pPr>
-      <w:r>
-        <w:rPr>
-          <w:lang w:val="it-IT"/>
-        </w:rPr>
-        <w:t>R</w:t>
-      </w:r>
-      <w:proofErr w:type="gramStart"/>
-      <w:r>
-        <w:rPr>
-          <w:lang w:val="it-IT"/>
-        </w:rPr>
-        <w:t>1  R</w:t>
-      </w:r>
-      <w:proofErr w:type="gramEnd"/>
-      <w:r>
-        <w:rPr>
-          <w:lang w:val="it-IT"/>
-        </w:rPr>
-        <w:t>2  R3 4.7298270e+01  6.0014679e+01  6.2179140e+01  MM</w:t>
-      </w:r>
-    </w:p>
-    <w:p>
-      <w:pPr>
-        <w:pStyle w:val="NoSpacing"/>
-        <w:pBdr>
-          <w:top w:val="single" w:sz="4" w:space="1" w:color="auto"/>
-          <w:left w:val="single" w:sz="4" w:space="4" w:color="auto"/>
-          <w:bottom w:val="single" w:sz="4" w:space="1" w:color="auto"/>
-          <w:right w:val="single" w:sz="4" w:space="4" w:color="auto"/>
-        </w:pBdr>
-        <w:rPr>
-          <w:lang w:val="it-IT"/>
-        </w:rPr>
+      </w:pPr>
+      <w:proofErr w:type="gramStart"/>
+      <w:r>
+        <w:t>R1  R2</w:t>
+      </w:r>
+      <w:proofErr w:type="gramEnd"/>
+      <w:r>
+        <w:t xml:space="preserve">  R3 4.7298270e+01  6.0014679e+01  6.2179140e+01  MM</w:t>
+      </w:r>
+    </w:p>
+    <w:p>
+      <w:pPr>
+        <w:pStyle w:val="NoSpacing"/>
+        <w:pBdr>
+          <w:top w:val="single" w:sz="4" w:space="1" w:color="auto"/>
+          <w:left w:val="single" w:sz="4" w:space="4" w:color="auto"/>
+          <w:bottom w:val="single" w:sz="4" w:space="1" w:color="auto"/>
+          <w:right w:val="single" w:sz="4" w:space="4" w:color="auto"/>
+        </w:pBdr>
       </w:pPr>
     </w:p>
     <w:p>
@@ -1068,61 +1050,29 @@
         <w:tabs>
           <w:tab w:val="right" w:pos="9360"/>
         </w:tabs>
-        <w:rPr>
-          <w:lang w:val="it-IT"/>
-        </w:rPr>
-      </w:pPr>
-      <w:r>
-        <w:rPr>
-          <w:lang w:val="it-IT"/>
-        </w:rPr>
+      </w:pPr>
+      <w:r>
         <w:t>---------------------------------------------</w:t>
       </w:r>
       <w:r>
-        <w:rPr>
-          <w:lang w:val="it-IT"/>
-        </w:rPr>
         <w:tab/>
       </w:r>
     </w:p>
-    <w:p>
-      <w:pPr>
-        <w:rPr>
-          <w:lang w:val="it-IT"/>
-        </w:rPr>
-      </w:pPr>
-    </w:p>
+    <w:p/>
     <w:p>
       <w:pPr>
         <w:rPr>
           <w:sz w:val="40"/>
-          <w:lang w:val="it-IT"/>
-        </w:rPr>
-      </w:pPr>
-      <w:proofErr w:type="spellStart"/>
+        </w:rPr>
+      </w:pPr>
       <w:r>
         <w:rPr>
           <w:sz w:val="40"/>
-          <w:lang w:val="it-IT"/>
-        </w:rPr>
-        <w:t>Shoulder</w:t>
-      </w:r>
-      <w:proofErr w:type="spellEnd"/>
-      <w:r>
-        <w:rPr>
-          <w:sz w:val="40"/>
-          <w:lang w:val="it-IT"/>
-        </w:rPr>
-        <w:t xml:space="preserve"> –YAW (Link1)</w:t>
-      </w:r>
-    </w:p>
-    <w:p>
-      <w:pPr>
-        <w:rPr>
-          <w:lang w:val="it-IT"/>
-        </w:rPr>
-      </w:pPr>
-    </w:p>
+        </w:rPr>
+        <w:t>Shoulder –YAW (Link1)</w:t>
+      </w:r>
+    </w:p>
+    <w:p/>
     <w:p>
       <w:pPr>
         <w:rPr>
@@ -3337,14 +3287,7 @@
           <w:sz w:val="40"/>
           <w:lang w:val="it-IT"/>
         </w:rPr>
-        <w:t>ink</w:t>
-      </w:r>
-      <w:r>
-        <w:rPr>
-          <w:sz w:val="40"/>
-          <w:lang w:val="it-IT"/>
-        </w:rPr>
-        <w:t>3</w:t>
+        <w:t>ink3</w:t>
       </w:r>
       <w:r>
         <w:rPr>
@@ -4431,14 +4374,7 @@
           <w:sz w:val="40"/>
           <w:lang w:val="it-IT"/>
         </w:rPr>
-        <w:t>ink</w:t>
-      </w:r>
-      <w:r>
-        <w:rPr>
-          <w:sz w:val="40"/>
-          <w:lang w:val="it-IT"/>
-        </w:rPr>
-        <w:t>4</w:t>
+        <w:t>ink4</w:t>
       </w:r>
       <w:r>
         <w:rPr>
@@ -5543,22 +5479,23 @@
           <w:sz w:val="40"/>
           <w:lang w:val="it-IT"/>
         </w:rPr>
-        <w:t>ink</w:t>
+        <w:t>ink5</w:t>
       </w:r>
       <w:r>
         <w:rPr>
           <w:sz w:val="40"/>
           <w:lang w:val="it-IT"/>
         </w:rPr>
-        <w:t>5</w:t>
-      </w:r>
-      <w:r>
+        <w:t>)</w:t>
+      </w:r>
+    </w:p>
+    <w:p>
+      <w:pPr>
         <w:rPr>
           <w:sz w:val="40"/>
           <w:lang w:val="it-IT"/>
         </w:rPr>
-        <w:t>)</w:t>
-      </w:r>
+      </w:pPr>
     </w:p>
     <w:p>
       <w:pPr>
@@ -5575,9 +5512,9 @@
         <w:lastRenderedPageBreak/>
         <w:drawing>
           <wp:inline distT="0" distB="0" distL="0" distR="0">
-            <wp:extent cx="5943600" cy="3917950"/>
-            <wp:effectExtent l="0" t="0" r="0" b="6350"/>
-            <wp:docPr id="11" name="Picture 11"/>
+            <wp:extent cx="5943600" cy="3994785"/>
+            <wp:effectExtent l="0" t="0" r="0" b="5715"/>
+            <wp:docPr id="2" name="Picture 2"/>
             <wp:cNvGraphicFramePr>
               <a:graphicFrameLocks xmlns:a="http://schemas.openxmlformats.org/drawingml/2006/main" noChangeAspect="1"/>
             </wp:cNvGraphicFramePr>
@@ -5585,7 +5522,7 @@
               <a:graphicData uri="http://schemas.openxmlformats.org/drawingml/2006/picture">
                 <pic:pic xmlns:pic="http://schemas.openxmlformats.org/drawingml/2006/picture">
                   <pic:nvPicPr>
-                    <pic:cNvPr id="11" name="7C03C71.tmp"/>
+                    <pic:cNvPr id="2" name="4F83D39.tmp"/>
                     <pic:cNvPicPr/>
                   </pic:nvPicPr>
                   <pic:blipFill>
@@ -5603,7 +5540,7 @@
                   <pic:spPr>
                     <a:xfrm>
                       <a:off x="0" y="0"/>
-                      <a:ext cx="5943600" cy="3917950"/>
+                      <a:ext cx="5943600" cy="3994785"/>
                     </a:xfrm>
                     <a:prstGeom prst="rect">
                       <a:avLst/>
@@ -5618,7 +5555,6 @@
     </w:p>
     <w:p>
       <w:pPr>
-        <w:pStyle w:val="NoSpacing"/>
         <w:pBdr>
           <w:top w:val="single" w:sz="4" w:space="1" w:color="auto"/>
           <w:left w:val="single" w:sz="4" w:space="4" w:color="auto"/>
@@ -5652,7 +5588,6 @@
     </w:p>
     <w:p>
       <w:pPr>
-        <w:pStyle w:val="NoSpacing"/>
         <w:pBdr>
           <w:top w:val="single" w:sz="4" w:space="1" w:color="auto"/>
           <w:left w:val="single" w:sz="4" w:space="4" w:color="auto"/>
@@ -5686,7 +5621,6 @@
     </w:p>
     <w:p>
       <w:pPr>
-        <w:pStyle w:val="NoSpacing"/>
         <w:pBdr>
           <w:top w:val="single" w:sz="4" w:space="1" w:color="auto"/>
           <w:left w:val="single" w:sz="4" w:space="4" w:color="auto"/>
@@ -5699,16 +5633,15 @@
       </w:r>
       <w:proofErr w:type="gramStart"/>
       <w:r>
-        <w:t>=  2.7794333e</w:t>
-      </w:r>
-      <w:proofErr w:type="gramEnd"/>
-      <w:r>
-        <w:t>-03 KILOGRAM / MM^3</w:t>
-      </w:r>
-    </w:p>
-    <w:p>
-      <w:pPr>
-        <w:pStyle w:val="NoSpacing"/>
+        <w:t>=  3.5423709e</w:t>
+      </w:r>
+      <w:proofErr w:type="gramEnd"/>
+      <w:r>
+        <w:t>-06 KILOGRAM / MM^3</w:t>
+      </w:r>
+    </w:p>
+    <w:p>
+      <w:pPr>
         <w:pBdr>
           <w:top w:val="single" w:sz="4" w:space="1" w:color="auto"/>
           <w:left w:val="single" w:sz="4" w:space="4" w:color="auto"/>
@@ -5721,16 +5654,15 @@
       </w:r>
       <w:proofErr w:type="gramStart"/>
       <w:r>
-        <w:t>=  8.1745509e</w:t>
-      </w:r>
-      <w:proofErr w:type="gramEnd"/>
-      <w:r>
-        <w:t xml:space="preserve">+02 KILOGRAM </w:t>
-      </w:r>
-    </w:p>
-    <w:p>
-      <w:pPr>
-        <w:pStyle w:val="NoSpacing"/>
+        <w:t>=  1.0418416e</w:t>
+      </w:r>
+      <w:proofErr w:type="gramEnd"/>
+      <w:r>
+        <w:t xml:space="preserve">+00 KILOGRAM </w:t>
+      </w:r>
+    </w:p>
+    <w:p>
+      <w:pPr>
         <w:pBdr>
           <w:top w:val="single" w:sz="4" w:space="1" w:color="auto"/>
           <w:left w:val="single" w:sz="4" w:space="4" w:color="auto"/>
@@ -5744,40 +5676,37 @@
     </w:p>
     <w:p>
       <w:pPr>
-        <w:pStyle w:val="NoSpacing"/>
-        <w:pBdr>
-          <w:top w:val="single" w:sz="4" w:space="1" w:color="auto"/>
-          <w:left w:val="single" w:sz="4" w:space="4" w:color="auto"/>
-          <w:bottom w:val="single" w:sz="4" w:space="1" w:color="auto"/>
-          <w:right w:val="single" w:sz="4" w:space="4" w:color="auto"/>
-        </w:pBdr>
-      </w:pPr>
-      <w:r>
-        <w:t>X   Y   Z     7.3372779e+00 -2.7084976e+</w:t>
-      </w:r>
-      <w:proofErr w:type="gramStart"/>
-      <w:r>
-        <w:t>01  7.0257418e</w:t>
-      </w:r>
-      <w:proofErr w:type="gramEnd"/>
-      <w:r>
-        <w:t>+01  MM</w:t>
-      </w:r>
-    </w:p>
-    <w:p>
-      <w:pPr>
-        <w:pStyle w:val="NoSpacing"/>
-        <w:pBdr>
-          <w:top w:val="single" w:sz="4" w:space="1" w:color="auto"/>
-          <w:left w:val="single" w:sz="4" w:space="4" w:color="auto"/>
-          <w:bottom w:val="single" w:sz="4" w:space="1" w:color="auto"/>
-          <w:right w:val="single" w:sz="4" w:space="4" w:color="auto"/>
-        </w:pBdr>
-      </w:pPr>
-    </w:p>
-    <w:p>
-      <w:pPr>
-        <w:pStyle w:val="NoSpacing"/>
+        <w:pBdr>
+          <w:top w:val="single" w:sz="4" w:space="1" w:color="auto"/>
+          <w:left w:val="single" w:sz="4" w:space="4" w:color="auto"/>
+          <w:bottom w:val="single" w:sz="4" w:space="1" w:color="auto"/>
+          <w:right w:val="single" w:sz="4" w:space="4" w:color="auto"/>
+        </w:pBdr>
+      </w:pPr>
+      <w:r>
+        <w:t>X   Y   Z    -4.7450211e-</w:t>
+      </w:r>
+      <w:proofErr w:type="gramStart"/>
+      <w:r>
+        <w:t>02  1.7403048e</w:t>
+      </w:r>
+      <w:proofErr w:type="gramEnd"/>
+      <w:r>
+        <w:t>+01  4.0478984e+01  MM</w:t>
+      </w:r>
+    </w:p>
+    <w:p>
+      <w:pPr>
+        <w:pBdr>
+          <w:top w:val="single" w:sz="4" w:space="1" w:color="auto"/>
+          <w:left w:val="single" w:sz="4" w:space="4" w:color="auto"/>
+          <w:bottom w:val="single" w:sz="4" w:space="1" w:color="auto"/>
+          <w:right w:val="single" w:sz="4" w:space="4" w:color="auto"/>
+        </w:pBdr>
+      </w:pPr>
+    </w:p>
+    <w:p>
+      <w:pPr>
         <w:pBdr>
           <w:top w:val="single" w:sz="4" w:space="1" w:color="auto"/>
           <w:left w:val="single" w:sz="4" w:space="4" w:color="auto"/>
@@ -5791,18 +5720,16 @@
     </w:p>
     <w:p>
       <w:pPr>
-        <w:pStyle w:val="NoSpacing"/>
-        <w:pBdr>
-          <w:top w:val="single" w:sz="4" w:space="1" w:color="auto"/>
-          <w:left w:val="single" w:sz="4" w:space="4" w:color="auto"/>
-          <w:bottom w:val="single" w:sz="4" w:space="1" w:color="auto"/>
-          <w:right w:val="single" w:sz="4" w:space="4" w:color="auto"/>
-        </w:pBdr>
-      </w:pPr>
-    </w:p>
-    <w:p>
-      <w:pPr>
-        <w:pStyle w:val="NoSpacing"/>
+        <w:pBdr>
+          <w:top w:val="single" w:sz="4" w:space="1" w:color="auto"/>
+          <w:left w:val="single" w:sz="4" w:space="4" w:color="auto"/>
+          <w:bottom w:val="single" w:sz="4" w:space="1" w:color="auto"/>
+          <w:right w:val="single" w:sz="4" w:space="4" w:color="auto"/>
+        </w:pBdr>
+      </w:pPr>
+    </w:p>
+    <w:p>
+      <w:pPr>
         <w:pBdr>
           <w:top w:val="single" w:sz="4" w:space="1" w:color="auto"/>
           <w:left w:val="single" w:sz="4" w:space="4" w:color="auto"/>
@@ -5822,7 +5749,6 @@
     </w:p>
     <w:p>
       <w:pPr>
-        <w:pStyle w:val="NoSpacing"/>
         <w:pBdr>
           <w:top w:val="single" w:sz="4" w:space="1" w:color="auto"/>
           <w:left w:val="single" w:sz="4" w:space="4" w:color="auto"/>
@@ -5874,19 +5800,18 @@
         <w:rPr>
           <w:lang w:val="it-IT"/>
         </w:rPr>
-        <w:t xml:space="preserve">  4</w:t>
-      </w:r>
-      <w:proofErr w:type="gramEnd"/>
-      <w:r>
-        <w:rPr>
-          <w:lang w:val="it-IT"/>
-        </w:rPr>
-        <w:t>.6493515e+06  1.6269126e+05 -4.1028596e+05</w:t>
-      </w:r>
-    </w:p>
-    <w:p>
-      <w:pPr>
-        <w:pStyle w:val="NoSpacing"/>
+        <w:t xml:space="preserve">  3</w:t>
+      </w:r>
+      <w:proofErr w:type="gramEnd"/>
+      <w:r>
+        <w:rPr>
+          <w:lang w:val="it-IT"/>
+        </w:rPr>
+        <w:t>.8676725e+03  2.2219178e-01  1.8213696e+01</w:t>
+      </w:r>
+    </w:p>
+    <w:p>
+      <w:pPr>
         <w:pBdr>
           <w:top w:val="single" w:sz="4" w:space="1" w:color="auto"/>
           <w:left w:val="single" w:sz="4" w:space="4" w:color="auto"/>
@@ -5938,6 +5863,69 @@
         <w:rPr>
           <w:lang w:val="it-IT"/>
         </w:rPr>
+        <w:t xml:space="preserve">  2</w:t>
+      </w:r>
+      <w:proofErr w:type="gramEnd"/>
+      <w:r>
+        <w:rPr>
+          <w:lang w:val="it-IT"/>
+        </w:rPr>
+        <w:t>.2219178e-01  2.8185254e+03 -7.7155684e+02</w:t>
+      </w:r>
+    </w:p>
+    <w:p>
+      <w:pPr>
+        <w:pBdr>
+          <w:top w:val="single" w:sz="4" w:space="1" w:color="auto"/>
+          <w:left w:val="single" w:sz="4" w:space="4" w:color="auto"/>
+          <w:bottom w:val="single" w:sz="4" w:space="1" w:color="auto"/>
+          <w:right w:val="single" w:sz="4" w:space="4" w:color="auto"/>
+        </w:pBdr>
+        <w:rPr>
+          <w:lang w:val="it-IT"/>
+        </w:rPr>
+      </w:pPr>
+      <w:proofErr w:type="spellStart"/>
+      <w:r>
+        <w:rPr>
+          <w:lang w:val="it-IT"/>
+        </w:rPr>
+        <w:t>Izx</w:t>
+      </w:r>
+      <w:proofErr w:type="spellEnd"/>
+      <w:r>
+        <w:rPr>
+          <w:lang w:val="it-IT"/>
+        </w:rPr>
+        <w:t xml:space="preserve"> </w:t>
+      </w:r>
+      <w:proofErr w:type="spellStart"/>
+      <w:r>
+        <w:rPr>
+          <w:lang w:val="it-IT"/>
+        </w:rPr>
+        <w:t>Izy</w:t>
+      </w:r>
+      <w:proofErr w:type="spellEnd"/>
+      <w:r>
+        <w:rPr>
+          <w:lang w:val="it-IT"/>
+        </w:rPr>
+        <w:t xml:space="preserve"> </w:t>
+      </w:r>
+      <w:proofErr w:type="spellStart"/>
+      <w:proofErr w:type="gramStart"/>
+      <w:r>
+        <w:rPr>
+          <w:lang w:val="it-IT"/>
+        </w:rPr>
+        <w:t>Izz</w:t>
+      </w:r>
+      <w:proofErr w:type="spellEnd"/>
+      <w:r>
+        <w:rPr>
+          <w:lang w:val="it-IT"/>
+        </w:rPr>
         <w:t xml:space="preserve">  1</w:t>
       </w:r>
       <w:proofErr w:type="gramEnd"/>
@@ -5945,12 +5933,199 @@
         <w:rPr>
           <w:lang w:val="it-IT"/>
         </w:rPr>
-        <w:t>.6269126e+05  4.1303821e+06  1.5561604e+06</w:t>
-      </w:r>
-    </w:p>
-    <w:p>
-      <w:pPr>
-        <w:pStyle w:val="NoSpacing"/>
+        <w:t>.8213696e+01 -7.7155684e+02  2.1572802e+03</w:t>
+      </w:r>
+    </w:p>
+    <w:p>
+      <w:pPr>
+        <w:pBdr>
+          <w:top w:val="single" w:sz="4" w:space="1" w:color="auto"/>
+          <w:left w:val="single" w:sz="4" w:space="4" w:color="auto"/>
+          <w:bottom w:val="single" w:sz="4" w:space="1" w:color="auto"/>
+          <w:right w:val="single" w:sz="4" w:space="4" w:color="auto"/>
+        </w:pBdr>
+        <w:rPr>
+          <w:lang w:val="it-IT"/>
+        </w:rPr>
+      </w:pPr>
+    </w:p>
+    <w:p>
+      <w:pPr>
+        <w:pBdr>
+          <w:top w:val="single" w:sz="4" w:space="1" w:color="auto"/>
+          <w:left w:val="single" w:sz="4" w:space="4" w:color="auto"/>
+          <w:bottom w:val="single" w:sz="4" w:space="1" w:color="auto"/>
+          <w:right w:val="single" w:sz="4" w:space="4" w:color="auto"/>
+        </w:pBdr>
+      </w:pPr>
+      <w:r>
+        <w:lastRenderedPageBreak/>
+        <w:t>INERTIA at CENTER OF GRAVITY with respect to WRIST-PITCH coordinate frame:  (KILOGRAM * MM^2)</w:t>
+      </w:r>
+    </w:p>
+    <w:p>
+      <w:pPr>
+        <w:pBdr>
+          <w:top w:val="single" w:sz="4" w:space="1" w:color="auto"/>
+          <w:left w:val="single" w:sz="4" w:space="4" w:color="auto"/>
+          <w:bottom w:val="single" w:sz="4" w:space="1" w:color="auto"/>
+          <w:right w:val="single" w:sz="4" w:space="4" w:color="auto"/>
+        </w:pBdr>
+      </w:pPr>
+    </w:p>
+    <w:p>
+      <w:pPr>
+        <w:pBdr>
+          <w:top w:val="single" w:sz="4" w:space="1" w:color="auto"/>
+          <w:left w:val="single" w:sz="4" w:space="4" w:color="auto"/>
+          <w:bottom w:val="single" w:sz="4" w:space="1" w:color="auto"/>
+          <w:right w:val="single" w:sz="4" w:space="4" w:color="auto"/>
+        </w:pBdr>
+        <w:rPr>
+          <w:lang w:val="it-IT"/>
+        </w:rPr>
+      </w:pPr>
+      <w:r>
+        <w:rPr>
+          <w:lang w:val="it-IT"/>
+        </w:rPr>
+        <w:t>INERTIA TENSOR:</w:t>
+      </w:r>
+    </w:p>
+    <w:p>
+      <w:pPr>
+        <w:pBdr>
+          <w:top w:val="single" w:sz="4" w:space="1" w:color="auto"/>
+          <w:left w:val="single" w:sz="4" w:space="4" w:color="auto"/>
+          <w:bottom w:val="single" w:sz="4" w:space="1" w:color="auto"/>
+          <w:right w:val="single" w:sz="4" w:space="4" w:color="auto"/>
+        </w:pBdr>
+        <w:rPr>
+          <w:lang w:val="it-IT"/>
+        </w:rPr>
+      </w:pPr>
+      <w:proofErr w:type="spellStart"/>
+      <w:r>
+        <w:rPr>
+          <w:lang w:val="it-IT"/>
+        </w:rPr>
+        <w:t>Ixx</w:t>
+      </w:r>
+      <w:proofErr w:type="spellEnd"/>
+      <w:r>
+        <w:rPr>
+          <w:lang w:val="it-IT"/>
+        </w:rPr>
+        <w:t xml:space="preserve"> </w:t>
+      </w:r>
+      <w:proofErr w:type="spellStart"/>
+      <w:r>
+        <w:rPr>
+          <w:lang w:val="it-IT"/>
+        </w:rPr>
+        <w:t>Ixy</w:t>
+      </w:r>
+      <w:proofErr w:type="spellEnd"/>
+      <w:r>
+        <w:rPr>
+          <w:lang w:val="it-IT"/>
+        </w:rPr>
+        <w:t xml:space="preserve"> </w:t>
+      </w:r>
+      <w:proofErr w:type="spellStart"/>
+      <w:proofErr w:type="gramStart"/>
+      <w:r>
+        <w:rPr>
+          <w:lang w:val="it-IT"/>
+        </w:rPr>
+        <w:t>Ixz</w:t>
+      </w:r>
+      <w:proofErr w:type="spellEnd"/>
+      <w:r>
+        <w:rPr>
+          <w:lang w:val="it-IT"/>
+        </w:rPr>
+        <w:t xml:space="preserve">  1</w:t>
+      </w:r>
+      <w:proofErr w:type="gramEnd"/>
+      <w:r>
+        <w:rPr>
+          <w:lang w:val="it-IT"/>
+        </w:rPr>
+        <w:t>.8450264e+03 -6.3813838e-01  1.6212593e+01</w:t>
+      </w:r>
+    </w:p>
+    <w:p>
+      <w:pPr>
+        <w:pBdr>
+          <w:top w:val="single" w:sz="4" w:space="1" w:color="auto"/>
+          <w:left w:val="single" w:sz="4" w:space="4" w:color="auto"/>
+          <w:bottom w:val="single" w:sz="4" w:space="1" w:color="auto"/>
+          <w:right w:val="single" w:sz="4" w:space="4" w:color="auto"/>
+        </w:pBdr>
+        <w:rPr>
+          <w:lang w:val="it-IT"/>
+        </w:rPr>
+      </w:pPr>
+      <w:proofErr w:type="spellStart"/>
+      <w:r>
+        <w:rPr>
+          <w:lang w:val="it-IT"/>
+        </w:rPr>
+        <w:t>Iyx</w:t>
+      </w:r>
+      <w:proofErr w:type="spellEnd"/>
+      <w:r>
+        <w:rPr>
+          <w:lang w:val="it-IT"/>
+        </w:rPr>
+        <w:t xml:space="preserve"> </w:t>
+      </w:r>
+      <w:proofErr w:type="spellStart"/>
+      <w:r>
+        <w:rPr>
+          <w:lang w:val="it-IT"/>
+        </w:rPr>
+        <w:t>Iyy</w:t>
+      </w:r>
+      <w:proofErr w:type="spellEnd"/>
+      <w:r>
+        <w:rPr>
+          <w:lang w:val="it-IT"/>
+        </w:rPr>
+        <w:t xml:space="preserve"> </w:t>
+      </w:r>
+      <w:proofErr w:type="spellStart"/>
+      <w:r>
+        <w:rPr>
+          <w:lang w:val="it-IT"/>
+        </w:rPr>
+        <w:t>Iyz</w:t>
+      </w:r>
+      <w:proofErr w:type="spellEnd"/>
+      <w:r>
+        <w:rPr>
+          <w:lang w:val="it-IT"/>
+        </w:rPr>
+        <w:t xml:space="preserve"> -6.3813838e-</w:t>
+      </w:r>
+      <w:proofErr w:type="gramStart"/>
+      <w:r>
+        <w:rPr>
+          <w:lang w:val="it-IT"/>
+        </w:rPr>
+        <w:t>01  1</w:t>
+      </w:r>
+      <w:proofErr w:type="gramEnd"/>
+      <w:r>
+        <w:rPr>
+          <w:lang w:val="it-IT"/>
+        </w:rPr>
+        <w:t>.1114155e+03 -3.7623514e+01</w:t>
+      </w:r>
+    </w:p>
+    <w:p>
+      <w:pPr>
         <w:pBdr>
           <w:top w:val="single" w:sz="4" w:space="1" w:color="auto"/>
           <w:left w:val="single" w:sz="4" w:space="4" w:color="auto"/>
@@ -5990,6 +6165,7 @@
         <w:t xml:space="preserve"> </w:t>
       </w:r>
       <w:proofErr w:type="spellStart"/>
+      <w:proofErr w:type="gramStart"/>
       <w:r>
         <w:rPr>
           <w:lang w:val="it-IT"/>
@@ -6001,136 +6177,6 @@
         <w:rPr>
           <w:lang w:val="it-IT"/>
         </w:rPr>
-        <w:t xml:space="preserve"> -4.1028596e+</w:t>
-      </w:r>
-      <w:proofErr w:type="gramStart"/>
-      <w:r>
-        <w:rPr>
-          <w:lang w:val="it-IT"/>
-        </w:rPr>
-        <w:t>05  1</w:t>
-      </w:r>
-      <w:proofErr w:type="gramEnd"/>
-      <w:r>
-        <w:rPr>
-          <w:lang w:val="it-IT"/>
-        </w:rPr>
-        <w:t>.5561604e+06  6.9511133e+05</w:t>
-      </w:r>
-    </w:p>
-    <w:p>
-      <w:pPr>
-        <w:pStyle w:val="NoSpacing"/>
-        <w:pBdr>
-          <w:top w:val="single" w:sz="4" w:space="1" w:color="auto"/>
-          <w:left w:val="single" w:sz="4" w:space="4" w:color="auto"/>
-          <w:bottom w:val="single" w:sz="4" w:space="1" w:color="auto"/>
-          <w:right w:val="single" w:sz="4" w:space="4" w:color="auto"/>
-        </w:pBdr>
-        <w:rPr>
-          <w:lang w:val="it-IT"/>
-        </w:rPr>
-      </w:pPr>
-    </w:p>
-    <w:p>
-      <w:pPr>
-        <w:pStyle w:val="NoSpacing"/>
-        <w:pBdr>
-          <w:top w:val="single" w:sz="4" w:space="1" w:color="auto"/>
-          <w:left w:val="single" w:sz="4" w:space="4" w:color="auto"/>
-          <w:bottom w:val="single" w:sz="4" w:space="1" w:color="auto"/>
-          <w:right w:val="single" w:sz="4" w:space="4" w:color="auto"/>
-        </w:pBdr>
-      </w:pPr>
-      <w:r>
-        <w:t>INERTIA at CENTER OF GRAVITY with respect to WRIST-PITCH coordinate frame:  (KILOGRAM * MM^2)</w:t>
-      </w:r>
-    </w:p>
-    <w:p>
-      <w:pPr>
-        <w:pStyle w:val="NoSpacing"/>
-        <w:pBdr>
-          <w:top w:val="single" w:sz="4" w:space="1" w:color="auto"/>
-          <w:left w:val="single" w:sz="4" w:space="4" w:color="auto"/>
-          <w:bottom w:val="single" w:sz="4" w:space="1" w:color="auto"/>
-          <w:right w:val="single" w:sz="4" w:space="4" w:color="auto"/>
-        </w:pBdr>
-      </w:pPr>
-    </w:p>
-    <w:p>
-      <w:pPr>
-        <w:pStyle w:val="NoSpacing"/>
-        <w:pBdr>
-          <w:top w:val="single" w:sz="4" w:space="1" w:color="auto"/>
-          <w:left w:val="single" w:sz="4" w:space="4" w:color="auto"/>
-          <w:bottom w:val="single" w:sz="4" w:space="1" w:color="auto"/>
-          <w:right w:val="single" w:sz="4" w:space="4" w:color="auto"/>
-        </w:pBdr>
-        <w:rPr>
-          <w:lang w:val="it-IT"/>
-        </w:rPr>
-      </w:pPr>
-      <w:r>
-        <w:rPr>
-          <w:lang w:val="it-IT"/>
-        </w:rPr>
-        <w:t>INERTIA TENSOR:</w:t>
-      </w:r>
-    </w:p>
-    <w:p>
-      <w:pPr>
-        <w:pStyle w:val="NoSpacing"/>
-        <w:pBdr>
-          <w:top w:val="single" w:sz="4" w:space="1" w:color="auto"/>
-          <w:left w:val="single" w:sz="4" w:space="4" w:color="auto"/>
-          <w:bottom w:val="single" w:sz="4" w:space="1" w:color="auto"/>
-          <w:right w:val="single" w:sz="4" w:space="4" w:color="auto"/>
-        </w:pBdr>
-        <w:rPr>
-          <w:lang w:val="it-IT"/>
-        </w:rPr>
-      </w:pPr>
-      <w:proofErr w:type="spellStart"/>
-      <w:r>
-        <w:rPr>
-          <w:lang w:val="it-IT"/>
-        </w:rPr>
-        <w:t>Ixx</w:t>
-      </w:r>
-      <w:proofErr w:type="spellEnd"/>
-      <w:r>
-        <w:rPr>
-          <w:lang w:val="it-IT"/>
-        </w:rPr>
-        <w:t xml:space="preserve"> </w:t>
-      </w:r>
-      <w:proofErr w:type="spellStart"/>
-      <w:r>
-        <w:rPr>
-          <w:lang w:val="it-IT"/>
-        </w:rPr>
-        <w:t>Ixy</w:t>
-      </w:r>
-      <w:proofErr w:type="spellEnd"/>
-      <w:r>
-        <w:rPr>
-          <w:lang w:val="it-IT"/>
-        </w:rPr>
-        <w:t xml:space="preserve"> </w:t>
-      </w:r>
-      <w:proofErr w:type="spellStart"/>
-      <w:proofErr w:type="gramStart"/>
-      <w:r>
-        <w:rPr>
-          <w:lang w:val="it-IT"/>
-        </w:rPr>
-        <w:t>Ixz</w:t>
-      </w:r>
-      <w:proofErr w:type="spellEnd"/>
-      <w:r>
-        <w:rPr>
-          <w:lang w:val="it-IT"/>
-        </w:rPr>
         <w:t xml:space="preserve">  1</w:t>
       </w:r>
       <w:proofErr w:type="gramEnd"/>
@@ -6138,154 +6184,24 @@
         <w:rPr>
           <w:lang w:val="it-IT"/>
         </w:rPr>
-        <w:t>.4625782e+04  2.3841277e+02  1.1110673e+04</w:t>
-      </w:r>
-    </w:p>
-    <w:p>
-      <w:pPr>
-        <w:pStyle w:val="NoSpacing"/>
-        <w:pBdr>
-          <w:top w:val="single" w:sz="4" w:space="1" w:color="auto"/>
-          <w:left w:val="single" w:sz="4" w:space="4" w:color="auto"/>
-          <w:bottom w:val="single" w:sz="4" w:space="1" w:color="auto"/>
-          <w:right w:val="single" w:sz="4" w:space="4" w:color="auto"/>
-        </w:pBdr>
-        <w:rPr>
-          <w:lang w:val="it-IT"/>
-        </w:rPr>
-      </w:pPr>
-      <w:proofErr w:type="spellStart"/>
-      <w:r>
-        <w:rPr>
-          <w:lang w:val="it-IT"/>
-        </w:rPr>
-        <w:t>Iyx</w:t>
-      </w:r>
-      <w:proofErr w:type="spellEnd"/>
-      <w:r>
-        <w:rPr>
-          <w:lang w:val="it-IT"/>
-        </w:rPr>
-        <w:t xml:space="preserve"> </w:t>
-      </w:r>
-      <w:proofErr w:type="spellStart"/>
-      <w:r>
-        <w:rPr>
-          <w:lang w:val="it-IT"/>
-        </w:rPr>
-        <w:t>Iyy</w:t>
-      </w:r>
-      <w:proofErr w:type="spellEnd"/>
-      <w:r>
-        <w:rPr>
-          <w:lang w:val="it-IT"/>
-        </w:rPr>
-        <w:t xml:space="preserve"> </w:t>
-      </w:r>
-      <w:proofErr w:type="spellStart"/>
-      <w:proofErr w:type="gramStart"/>
-      <w:r>
-        <w:rPr>
-          <w:lang w:val="it-IT"/>
-        </w:rPr>
-        <w:t>Iyz</w:t>
-      </w:r>
-      <w:proofErr w:type="spellEnd"/>
-      <w:r>
-        <w:rPr>
-          <w:lang w:val="it-IT"/>
-        </w:rPr>
-        <w:t xml:space="preserve">  2</w:t>
-      </w:r>
-      <w:proofErr w:type="gramEnd"/>
-      <w:r>
-        <w:rPr>
-          <w:lang w:val="it-IT"/>
-        </w:rPr>
-        <w:t>.3841277e+02  5.1329845e+04  6.0834001e+02</w:t>
-      </w:r>
-    </w:p>
-    <w:p>
-      <w:pPr>
-        <w:pStyle w:val="NoSpacing"/>
-        <w:pBdr>
-          <w:top w:val="single" w:sz="4" w:space="1" w:color="auto"/>
-          <w:left w:val="single" w:sz="4" w:space="4" w:color="auto"/>
-          <w:bottom w:val="single" w:sz="4" w:space="1" w:color="auto"/>
-          <w:right w:val="single" w:sz="4" w:space="4" w:color="auto"/>
-        </w:pBdr>
-        <w:rPr>
-          <w:lang w:val="it-IT"/>
-        </w:rPr>
-      </w:pPr>
-      <w:proofErr w:type="spellStart"/>
-      <w:r>
-        <w:rPr>
-          <w:lang w:val="it-IT"/>
-        </w:rPr>
-        <w:t>Izx</w:t>
-      </w:r>
-      <w:proofErr w:type="spellEnd"/>
-      <w:r>
-        <w:rPr>
-          <w:lang w:val="it-IT"/>
-        </w:rPr>
-        <w:t xml:space="preserve"> </w:t>
-      </w:r>
-      <w:proofErr w:type="spellStart"/>
-      <w:r>
-        <w:rPr>
-          <w:lang w:val="it-IT"/>
-        </w:rPr>
-        <w:t>Izy</w:t>
-      </w:r>
-      <w:proofErr w:type="spellEnd"/>
-      <w:r>
-        <w:rPr>
-          <w:lang w:val="it-IT"/>
-        </w:rPr>
-        <w:t xml:space="preserve"> </w:t>
-      </w:r>
-      <w:proofErr w:type="spellStart"/>
-      <w:proofErr w:type="gramStart"/>
-      <w:r>
-        <w:rPr>
-          <w:lang w:val="it-IT"/>
-        </w:rPr>
-        <w:t>Izz</w:t>
-      </w:r>
-      <w:proofErr w:type="spellEnd"/>
-      <w:r>
-        <w:rPr>
-          <w:lang w:val="it-IT"/>
-        </w:rPr>
-        <w:t xml:space="preserve">  1</w:t>
-      </w:r>
-      <w:proofErr w:type="gramEnd"/>
-      <w:r>
-        <w:rPr>
-          <w:lang w:val="it-IT"/>
-        </w:rPr>
-        <w:t>.1110673e+04  6.0834001e+02  5.1421401e+04</w:t>
-      </w:r>
-    </w:p>
-    <w:p>
-      <w:pPr>
-        <w:pStyle w:val="NoSpacing"/>
-        <w:pBdr>
-          <w:top w:val="single" w:sz="4" w:space="1" w:color="auto"/>
-          <w:left w:val="single" w:sz="4" w:space="4" w:color="auto"/>
-          <w:bottom w:val="single" w:sz="4" w:space="1" w:color="auto"/>
-          <w:right w:val="single" w:sz="4" w:space="4" w:color="auto"/>
-        </w:pBdr>
-        <w:rPr>
-          <w:lang w:val="it-IT"/>
-        </w:rPr>
-      </w:pPr>
-    </w:p>
-    <w:p>
-      <w:pPr>
-        <w:pStyle w:val="NoSpacing"/>
+        <w:t>.6212593e+01 -3.7623514e+01  1.8417393e+03</w:t>
+      </w:r>
+    </w:p>
+    <w:p>
+      <w:pPr>
+        <w:pBdr>
+          <w:top w:val="single" w:sz="4" w:space="1" w:color="auto"/>
+          <w:left w:val="single" w:sz="4" w:space="4" w:color="auto"/>
+          <w:bottom w:val="single" w:sz="4" w:space="1" w:color="auto"/>
+          <w:right w:val="single" w:sz="4" w:space="4" w:color="auto"/>
+        </w:pBdr>
+        <w:rPr>
+          <w:lang w:val="it-IT"/>
+        </w:rPr>
+      </w:pPr>
+    </w:p>
+    <w:p>
+      <w:pPr>
         <w:pBdr>
           <w:top w:val="single" w:sz="4" w:space="1" w:color="auto"/>
           <w:left w:val="single" w:sz="4" w:space="4" w:color="auto"/>
@@ -6299,7 +6215,6 @@
     </w:p>
     <w:p>
       <w:pPr>
-        <w:pStyle w:val="NoSpacing"/>
         <w:pBdr>
           <w:top w:val="single" w:sz="4" w:space="1" w:color="auto"/>
           <w:left w:val="single" w:sz="4" w:space="4" w:color="auto"/>
@@ -6313,231 +6228,211 @@
       </w:r>
       <w:proofErr w:type="gramEnd"/>
       <w:r>
-        <w:t xml:space="preserve">  I3   1.1531007e+04  5.1202451e+04  5.4643571e+04</w:t>
-      </w:r>
-    </w:p>
-    <w:p>
-      <w:pPr>
-        <w:pStyle w:val="NoSpacing"/>
-        <w:pBdr>
-          <w:top w:val="single" w:sz="4" w:space="1" w:color="auto"/>
-          <w:left w:val="single" w:sz="4" w:space="4" w:color="auto"/>
-          <w:bottom w:val="single" w:sz="4" w:space="1" w:color="auto"/>
-          <w:right w:val="single" w:sz="4" w:space="4" w:color="auto"/>
-        </w:pBdr>
-      </w:pPr>
-    </w:p>
-    <w:p>
-      <w:pPr>
-        <w:pStyle w:val="NoSpacing"/>
-        <w:pBdr>
-          <w:top w:val="single" w:sz="4" w:space="1" w:color="auto"/>
-          <w:left w:val="single" w:sz="4" w:space="4" w:color="auto"/>
-          <w:bottom w:val="single" w:sz="4" w:space="1" w:color="auto"/>
-          <w:right w:val="single" w:sz="4" w:space="4" w:color="auto"/>
-        </w:pBdr>
-      </w:pPr>
-      <w:r>
+        <w:t xml:space="preserve">  I3   1.1094823e+03  1.8281114e+03  1.8605876e+03</w:t>
+      </w:r>
+    </w:p>
+    <w:p>
+      <w:pPr>
+        <w:pBdr>
+          <w:top w:val="single" w:sz="4" w:space="1" w:color="auto"/>
+          <w:left w:val="single" w:sz="4" w:space="4" w:color="auto"/>
+          <w:bottom w:val="single" w:sz="4" w:space="1" w:color="auto"/>
+          <w:right w:val="single" w:sz="4" w:space="4" w:color="auto"/>
+        </w:pBdr>
+      </w:pPr>
+    </w:p>
+    <w:p>
+      <w:pPr>
+        <w:pBdr>
+          <w:top w:val="single" w:sz="4" w:space="1" w:color="auto"/>
+          <w:left w:val="single" w:sz="4" w:space="4" w:color="auto"/>
+          <w:bottom w:val="single" w:sz="4" w:space="1" w:color="auto"/>
+          <w:right w:val="single" w:sz="4" w:space="4" w:color="auto"/>
+        </w:pBdr>
+      </w:pPr>
+      <w:r>
+        <w:t>ROTATION MATRIX from WRIST-PITCH orientation to PRINCIPAL AXES:</w:t>
+      </w:r>
+    </w:p>
+    <w:p>
+      <w:pPr>
+        <w:pBdr>
+          <w:top w:val="single" w:sz="4" w:space="1" w:color="auto"/>
+          <w:left w:val="single" w:sz="4" w:space="4" w:color="auto"/>
+          <w:bottom w:val="single" w:sz="4" w:space="1" w:color="auto"/>
+          <w:right w:val="single" w:sz="4" w:space="4" w:color="auto"/>
+        </w:pBdr>
+      </w:pPr>
+      <w:r>
+        <w:t xml:space="preserve">      -0.00026       -0.69221        0.72170</w:t>
+      </w:r>
+    </w:p>
+    <w:p>
+      <w:pPr>
+        <w:pBdr>
+          <w:top w:val="single" w:sz="4" w:space="1" w:color="auto"/>
+          <w:left w:val="single" w:sz="4" w:space="4" w:color="auto"/>
+          <w:bottom w:val="single" w:sz="4" w:space="1" w:color="auto"/>
+          <w:right w:val="single" w:sz="4" w:space="4" w:color="auto"/>
+        </w:pBdr>
+      </w:pPr>
+      <w:r>
+        <w:t xml:space="preserve">       0.99868       -0.03722       -0.03533</w:t>
+      </w:r>
+    </w:p>
+    <w:p>
+      <w:pPr>
+        <w:pBdr>
+          <w:top w:val="single" w:sz="4" w:space="1" w:color="auto"/>
+          <w:left w:val="single" w:sz="4" w:space="4" w:color="auto"/>
+          <w:bottom w:val="single" w:sz="4" w:space="1" w:color="auto"/>
+          <w:right w:val="single" w:sz="4" w:space="4" w:color="auto"/>
+        </w:pBdr>
+      </w:pPr>
+      <w:r>
+        <w:t xml:space="preserve">       0.05132        0.72074        0.69131</w:t>
+      </w:r>
+    </w:p>
+    <w:p>
+      <w:pPr>
+        <w:pBdr>
+          <w:top w:val="single" w:sz="4" w:space="1" w:color="auto"/>
+          <w:left w:val="single" w:sz="4" w:space="4" w:color="auto"/>
+          <w:bottom w:val="single" w:sz="4" w:space="1" w:color="auto"/>
+          <w:right w:val="single" w:sz="4" w:space="4" w:color="auto"/>
+        </w:pBdr>
+      </w:pPr>
+    </w:p>
+    <w:p>
+      <w:pPr>
+        <w:pBdr>
+          <w:top w:val="single" w:sz="4" w:space="1" w:color="auto"/>
+          <w:left w:val="single" w:sz="4" w:space="4" w:color="auto"/>
+          <w:bottom w:val="single" w:sz="4" w:space="1" w:color="auto"/>
+          <w:right w:val="single" w:sz="4" w:space="4" w:color="auto"/>
+        </w:pBdr>
+      </w:pPr>
+      <w:r>
+        <w:t>ROTATION ANGLES from WRIST-PITCH orientation to PRINCIPAL AXES (degrees):</w:t>
+      </w:r>
+    </w:p>
+    <w:p>
+      <w:pPr>
+        <w:pBdr>
+          <w:top w:val="single" w:sz="4" w:space="1" w:color="auto"/>
+          <w:left w:val="single" w:sz="4" w:space="4" w:color="auto"/>
+          <w:bottom w:val="single" w:sz="4" w:space="1" w:color="auto"/>
+          <w:right w:val="single" w:sz="4" w:space="4" w:color="auto"/>
+        </w:pBdr>
+      </w:pPr>
+      <w:proofErr w:type="gramStart"/>
+      <w:r>
+        <w:t>angles</w:t>
+      </w:r>
+      <w:proofErr w:type="gramEnd"/>
+      <w:r>
+        <w:t xml:space="preserve"> about x  y  z   2.926         46.195         90.022 </w:t>
+      </w:r>
+    </w:p>
+    <w:p>
+      <w:pPr>
+        <w:pBdr>
+          <w:top w:val="single" w:sz="4" w:space="1" w:color="auto"/>
+          <w:left w:val="single" w:sz="4" w:space="4" w:color="auto"/>
+          <w:bottom w:val="single" w:sz="4" w:space="1" w:color="auto"/>
+          <w:right w:val="single" w:sz="4" w:space="4" w:color="auto"/>
+        </w:pBdr>
+      </w:pPr>
+    </w:p>
+    <w:p>
+      <w:pPr>
+        <w:pBdr>
+          <w:top w:val="single" w:sz="4" w:space="1" w:color="auto"/>
+          <w:left w:val="single" w:sz="4" w:space="4" w:color="auto"/>
+          <w:bottom w:val="single" w:sz="4" w:space="1" w:color="auto"/>
+          <w:right w:val="single" w:sz="4" w:space="4" w:color="auto"/>
+        </w:pBdr>
+      </w:pPr>
+      <w:r>
+        <w:t>RADII OF GYRATION with respect to PRINCIPAL AXES:</w:t>
+      </w:r>
+    </w:p>
+    <w:p>
+      <w:pPr>
+        <w:pBdr>
+          <w:top w:val="single" w:sz="4" w:space="1" w:color="auto"/>
+          <w:left w:val="single" w:sz="4" w:space="4" w:color="auto"/>
+          <w:bottom w:val="single" w:sz="4" w:space="1" w:color="auto"/>
+          <w:right w:val="single" w:sz="4" w:space="4" w:color="auto"/>
+        </w:pBdr>
+        <w:rPr>
+          <w:lang w:val="it-IT"/>
+        </w:rPr>
+      </w:pPr>
+      <w:r>
+        <w:rPr>
+          <w:lang w:val="it-IT"/>
+        </w:rPr>
+        <w:t>R</w:t>
+      </w:r>
+      <w:proofErr w:type="gramStart"/>
+      <w:r>
+        <w:rPr>
+          <w:lang w:val="it-IT"/>
+        </w:rPr>
+        <w:t>1  R</w:t>
+      </w:r>
+      <w:proofErr w:type="gramEnd"/>
+      <w:r>
+        <w:rPr>
+          <w:lang w:val="it-IT"/>
+        </w:rPr>
+        <w:t>2  R3 3.2633176e+01  4.1889047e+01  4.2259486e+01  MM</w:t>
+      </w:r>
+    </w:p>
+    <w:p>
+      <w:pPr>
+        <w:pBdr>
+          <w:top w:val="single" w:sz="4" w:space="1" w:color="auto"/>
+          <w:left w:val="single" w:sz="4" w:space="4" w:color="auto"/>
+          <w:bottom w:val="single" w:sz="4" w:space="1" w:color="auto"/>
+          <w:right w:val="single" w:sz="4" w:space="4" w:color="auto"/>
+        </w:pBdr>
+        <w:rPr>
+          <w:lang w:val="it-IT"/>
+        </w:rPr>
+      </w:pPr>
+    </w:p>
+    <w:p>
+      <w:pPr>
+        <w:pBdr>
+          <w:top w:val="single" w:sz="4" w:space="1" w:color="auto"/>
+          <w:left w:val="single" w:sz="4" w:space="4" w:color="auto"/>
+          <w:bottom w:val="single" w:sz="4" w:space="1" w:color="auto"/>
+          <w:right w:val="single" w:sz="4" w:space="4" w:color="auto"/>
+        </w:pBdr>
+        <w:rPr>
+          <w:lang w:val="it-IT"/>
+        </w:rPr>
+      </w:pPr>
+      <w:r>
+        <w:rPr>
+          <w:lang w:val="it-IT"/>
+        </w:rPr>
+        <w:t>---------------------------------------------</w:t>
+      </w:r>
+    </w:p>
+    <w:p>
+      <w:pPr>
+        <w:rPr>
+          <w:lang w:val="it-IT"/>
+        </w:rPr>
+      </w:pPr>
+      <w:r>
+        <w:rPr>
+          <w:noProof/>
+        </w:rPr>
         <w:lastRenderedPageBreak/>
-        <w:t>ROTATION MATRIX from WRIST-PITCH orientation to PRINCIPAL AXES:</w:t>
-      </w:r>
-    </w:p>
-    <w:p>
-      <w:pPr>
-        <w:pStyle w:val="NoSpacing"/>
-        <w:pBdr>
-          <w:top w:val="single" w:sz="4" w:space="1" w:color="auto"/>
-          <w:left w:val="single" w:sz="4" w:space="4" w:color="auto"/>
-          <w:bottom w:val="single" w:sz="4" w:space="1" w:color="auto"/>
-          <w:right w:val="single" w:sz="4" w:space="4" w:color="auto"/>
-        </w:pBdr>
-      </w:pPr>
-      <w:r>
-        <w:t xml:space="preserve">       0.96334       -0.05007        0.26359</w:t>
-      </w:r>
-    </w:p>
-    <w:p>
-      <w:pPr>
-        <w:pStyle w:val="NoSpacing"/>
-        <w:pBdr>
-          <w:top w:val="single" w:sz="4" w:space="1" w:color="auto"/>
-          <w:left w:val="single" w:sz="4" w:space="4" w:color="auto"/>
-          <w:bottom w:val="single" w:sz="4" w:space="1" w:color="auto"/>
-          <w:right w:val="single" w:sz="4" w:space="4" w:color="auto"/>
-        </w:pBdr>
-      </w:pPr>
-      <w:r>
-        <w:t xml:space="preserve">      -0.00167        0.98130        0.19249</w:t>
-      </w:r>
-    </w:p>
-    <w:p>
-      <w:pPr>
-        <w:pStyle w:val="NoSpacing"/>
-        <w:pBdr>
-          <w:top w:val="single" w:sz="4" w:space="1" w:color="auto"/>
-          <w:left w:val="single" w:sz="4" w:space="4" w:color="auto"/>
-          <w:bottom w:val="single" w:sz="4" w:space="1" w:color="auto"/>
-          <w:right w:val="single" w:sz="4" w:space="4" w:color="auto"/>
-        </w:pBdr>
-      </w:pPr>
-      <w:r>
-        <w:t xml:space="preserve">      -0.26829       -0.18587        0.94524</w:t>
-      </w:r>
-    </w:p>
-    <w:p>
-      <w:pPr>
-        <w:pStyle w:val="NoSpacing"/>
-        <w:pBdr>
-          <w:top w:val="single" w:sz="4" w:space="1" w:color="auto"/>
-          <w:left w:val="single" w:sz="4" w:space="4" w:color="auto"/>
-          <w:bottom w:val="single" w:sz="4" w:space="1" w:color="auto"/>
-          <w:right w:val="single" w:sz="4" w:space="4" w:color="auto"/>
-        </w:pBdr>
-      </w:pPr>
-    </w:p>
-    <w:p>
-      <w:pPr>
-        <w:pStyle w:val="NoSpacing"/>
-        <w:pBdr>
-          <w:top w:val="single" w:sz="4" w:space="1" w:color="auto"/>
-          <w:left w:val="single" w:sz="4" w:space="4" w:color="auto"/>
-          <w:bottom w:val="single" w:sz="4" w:space="1" w:color="auto"/>
-          <w:right w:val="single" w:sz="4" w:space="4" w:color="auto"/>
-        </w:pBdr>
-      </w:pPr>
-      <w:r>
-        <w:t>ROTATION ANGLES from WRIST-PITCH orientation to PRINCIPAL AXES (degrees):</w:t>
-      </w:r>
-    </w:p>
-    <w:p>
-      <w:pPr>
-        <w:pStyle w:val="NoSpacing"/>
-        <w:pBdr>
-          <w:top w:val="single" w:sz="4" w:space="1" w:color="auto"/>
-          <w:left w:val="single" w:sz="4" w:space="4" w:color="auto"/>
-          <w:bottom w:val="single" w:sz="4" w:space="1" w:color="auto"/>
-          <w:right w:val="single" w:sz="4" w:space="4" w:color="auto"/>
-        </w:pBdr>
-      </w:pPr>
-      <w:proofErr w:type="gramStart"/>
-      <w:r>
-        <w:t>angles</w:t>
-      </w:r>
-      <w:proofErr w:type="gramEnd"/>
-      <w:r>
-        <w:t xml:space="preserve"> about x  y  z -11.511         15.283          2.975 </w:t>
-      </w:r>
-    </w:p>
-    <w:p>
-      <w:pPr>
-        <w:pStyle w:val="NoSpacing"/>
-        <w:pBdr>
-          <w:top w:val="single" w:sz="4" w:space="1" w:color="auto"/>
-          <w:left w:val="single" w:sz="4" w:space="4" w:color="auto"/>
-          <w:bottom w:val="single" w:sz="4" w:space="1" w:color="auto"/>
-          <w:right w:val="single" w:sz="4" w:space="4" w:color="auto"/>
-        </w:pBdr>
-      </w:pPr>
-    </w:p>
-    <w:p>
-      <w:pPr>
-        <w:pStyle w:val="NoSpacing"/>
-        <w:pBdr>
-          <w:top w:val="single" w:sz="4" w:space="1" w:color="auto"/>
-          <w:left w:val="single" w:sz="4" w:space="4" w:color="auto"/>
-          <w:bottom w:val="single" w:sz="4" w:space="1" w:color="auto"/>
-          <w:right w:val="single" w:sz="4" w:space="4" w:color="auto"/>
-        </w:pBdr>
-      </w:pPr>
-      <w:r>
-        <w:t>RADII OF GYRATION with respect to PRINCIPAL AXES:</w:t>
-      </w:r>
-    </w:p>
-    <w:p>
-      <w:pPr>
-        <w:pStyle w:val="NoSpacing"/>
-        <w:pBdr>
-          <w:top w:val="single" w:sz="4" w:space="1" w:color="auto"/>
-          <w:left w:val="single" w:sz="4" w:space="4" w:color="auto"/>
-          <w:bottom w:val="single" w:sz="4" w:space="1" w:color="auto"/>
-          <w:right w:val="single" w:sz="4" w:space="4" w:color="auto"/>
-        </w:pBdr>
-        <w:rPr>
-          <w:lang w:val="it-IT"/>
-        </w:rPr>
-      </w:pPr>
-      <w:r>
-        <w:rPr>
-          <w:lang w:val="it-IT"/>
-        </w:rPr>
-        <w:t>R</w:t>
-      </w:r>
-      <w:proofErr w:type="gramStart"/>
-      <w:r>
-        <w:rPr>
-          <w:lang w:val="it-IT"/>
-        </w:rPr>
-        <w:t>1  R</w:t>
-      </w:r>
-      <w:proofErr w:type="gramEnd"/>
-      <w:r>
-        <w:rPr>
-          <w:lang w:val="it-IT"/>
-        </w:rPr>
-        <w:t>2  R3 3.7557931e+00  7.9143167e+00  8.1759379e+00  MM</w:t>
-      </w:r>
-    </w:p>
-    <w:p>
-      <w:pPr>
-        <w:pStyle w:val="NoSpacing"/>
-        <w:pBdr>
-          <w:top w:val="single" w:sz="4" w:space="1" w:color="auto"/>
-          <w:left w:val="single" w:sz="4" w:space="4" w:color="auto"/>
-          <w:bottom w:val="single" w:sz="4" w:space="1" w:color="auto"/>
-          <w:right w:val="single" w:sz="4" w:space="4" w:color="auto"/>
-        </w:pBdr>
-        <w:rPr>
-          <w:lang w:val="it-IT"/>
-        </w:rPr>
-      </w:pPr>
-    </w:p>
-    <w:p>
-      <w:pPr>
-        <w:pStyle w:val="NoSpacing"/>
-        <w:pBdr>
-          <w:top w:val="single" w:sz="4" w:space="1" w:color="auto"/>
-          <w:left w:val="single" w:sz="4" w:space="4" w:color="auto"/>
-          <w:bottom w:val="single" w:sz="4" w:space="1" w:color="auto"/>
-          <w:right w:val="single" w:sz="4" w:space="4" w:color="auto"/>
-        </w:pBdr>
-        <w:rPr>
-          <w:lang w:val="it-IT"/>
-        </w:rPr>
-      </w:pPr>
-      <w:r>
-        <w:rPr>
-          <w:lang w:val="it-IT"/>
-        </w:rPr>
-        <w:t>---------------------------------------------</w:t>
-      </w:r>
-    </w:p>
-    <w:p>
-      <w:pPr>
-        <w:rPr>
-          <w:lang w:val="it-IT"/>
-        </w:rPr>
-      </w:pPr>
-    </w:p>
-    <w:p>
-      <w:pPr>
-        <w:rPr>
-          <w:lang w:val="it-IT"/>
-        </w:rPr>
-      </w:pPr>
-      <w:r>
-        <w:rPr>
-          <w:noProof/>
-        </w:rPr>
         <w:drawing>
           <wp:inline distT="0" distB="0" distL="0" distR="0">
             <wp:extent cx="5943600" cy="5534660"/>
@@ -6601,70 +6496,177 @@
         <w:rPr>
           <w:lang w:val="it-IT"/>
         </w:rPr>
+        <w:tab/>
+      </w:r>
+    </w:p>
+    <w:p>
+      <w:pPr>
+        <w:rPr>
+          <w:sz w:val="40"/>
+          <w:lang w:val="it-IT"/>
+        </w:rPr>
+      </w:pPr>
+      <w:proofErr w:type="spellStart"/>
+      <w:r>
+        <w:rPr>
+          <w:sz w:val="40"/>
+          <w:lang w:val="it-IT"/>
+        </w:rPr>
+        <w:t>Wrist-Roll</w:t>
+      </w:r>
+      <w:proofErr w:type="spellEnd"/>
+      <w:r>
+        <w:rPr>
+          <w:sz w:val="40"/>
+          <w:lang w:val="it-IT"/>
+        </w:rPr>
+        <w:t xml:space="preserve"> </w:t>
+      </w:r>
+      <w:r>
+        <w:rPr>
+          <w:sz w:val="40"/>
+          <w:lang w:val="it-IT"/>
+        </w:rPr>
+        <w:t>(L</w:t>
+      </w:r>
+      <w:r>
+        <w:rPr>
+          <w:sz w:val="40"/>
+          <w:lang w:val="it-IT"/>
+        </w:rPr>
+        <w:t>ink6</w:t>
+      </w:r>
+      <w:r>
+        <w:rPr>
+          <w:sz w:val="40"/>
+          <w:lang w:val="it-IT"/>
+        </w:rPr>
+        <w:t>)</w:t>
+      </w:r>
+    </w:p>
+    <w:p>
+      <w:pPr>
+        <w:rPr>
+          <w:sz w:val="40"/>
+          <w:lang w:val="it-IT"/>
+        </w:rPr>
+      </w:pPr>
+      <w:r>
+        <w:rPr>
+          <w:sz w:val="40"/>
+          <w:lang w:val="it-IT"/>
+        </w:rPr>
         <w:lastRenderedPageBreak/>
-        <w:tab/>
-      </w:r>
-    </w:p>
-    <w:p>
-      <w:pPr>
-        <w:rPr>
+        <w:pict>
+          <v:shapetype id="_x0000_t75" coordsize="21600,21600" o:spt="75" o:preferrelative="t" path="m@4@5l@4@11@9@11@9@5xe" filled="f" stroked="f">
+            <v:stroke joinstyle="miter"/>
+            <v:formulas>
+              <v:f eqn="if lineDrawn pixelLineWidth 0"/>
+              <v:f eqn="sum @0 1 0"/>
+              <v:f eqn="sum 0 0 @1"/>
+              <v:f eqn="prod @2 1 2"/>
+              <v:f eqn="prod @3 21600 pixelWidth"/>
+              <v:f eqn="prod @3 21600 pixelHeight"/>
+              <v:f eqn="sum @0 0 1"/>
+              <v:f eqn="prod @6 1 2"/>
+              <v:f eqn="prod @7 21600 pixelWidth"/>
+              <v:f eqn="sum @8 21600 0"/>
+              <v:f eqn="prod @7 21600 pixelHeight"/>
+              <v:f eqn="sum @10 21600 0"/>
+            </v:formulas>
+            <v:path o:extrusionok="f" gradientshapeok="t" o:connecttype="rect"/>
+            <o:lock v:ext="edit" aspectratio="t"/>
+          </v:shapetype>
+          <v:shape id="_x0000_i1026" type="#_x0000_t75" style="width:468pt;height:326.25pt">
+            <v:imagedata r:id="rId15" o:title="urdf wrist roll"/>
+          </v:shape>
+        </w:pict>
+      </w:r>
+      <w:r>
+        <w:rPr>
+          <w:noProof/>
           <w:sz w:val="40"/>
-          <w:lang w:val="it-IT"/>
-        </w:rPr>
-      </w:pPr>
-      <w:proofErr w:type="spellStart"/>
+        </w:rPr>
+        <w:lastRenderedPageBreak/>
+        <w:drawing>
+          <wp:inline distT="0" distB="0" distL="0" distR="0">
+            <wp:extent cx="5934075" cy="5019675"/>
+            <wp:effectExtent l="0" t="0" r="9525" b="9525"/>
+            <wp:docPr id="11" name="Picture 11" descr="C:\Users\lbaccelliere\AppData\Local\Microsoft\Windows\INetCache\Content.Word\Capture.PNG"/>
+            <wp:cNvGraphicFramePr>
+              <a:graphicFrameLocks xmlns:a="http://schemas.openxmlformats.org/drawingml/2006/main" noChangeAspect="1"/>
+            </wp:cNvGraphicFramePr>
+            <a:graphic xmlns:a="http://schemas.openxmlformats.org/drawingml/2006/main">
+              <a:graphicData uri="http://schemas.openxmlformats.org/drawingml/2006/picture">
+                <pic:pic xmlns:pic="http://schemas.openxmlformats.org/drawingml/2006/picture">
+                  <pic:nvPicPr>
+                    <pic:cNvPr id="0" name="Picture 7" descr="C:\Users\lbaccelliere\AppData\Local\Microsoft\Windows\INetCache\Content.Word\Capture.PNG"/>
+                    <pic:cNvPicPr>
+                      <a:picLocks noChangeAspect="1" noChangeArrowheads="1"/>
+                    </pic:cNvPicPr>
+                  </pic:nvPicPr>
+                  <pic:blipFill>
+                    <a:blip r:embed="rId16">
+                      <a:extLst>
+                        <a:ext uri="{28A0092B-C50C-407E-A947-70E740481C1C}">
+                          <a14:useLocalDpi xmlns:a14="http://schemas.microsoft.com/office/drawing/2010/main" val="0"/>
+                        </a:ext>
+                      </a:extLst>
+                    </a:blip>
+                    <a:srcRect/>
+                    <a:stretch>
+                      <a:fillRect/>
+                    </a:stretch>
+                  </pic:blipFill>
+                  <pic:spPr bwMode="auto">
+                    <a:xfrm>
+                      <a:off x="0" y="0"/>
+                      <a:ext cx="5934075" cy="5019675"/>
+                    </a:xfrm>
+                    <a:prstGeom prst="rect">
+                      <a:avLst/>
+                    </a:prstGeom>
+                    <a:noFill/>
+                    <a:ln>
+                      <a:noFill/>
+                    </a:ln>
+                  </pic:spPr>
+                </pic:pic>
+              </a:graphicData>
+            </a:graphic>
+          </wp:inline>
+        </w:drawing>
+      </w:r>
       <w:r>
         <w:rPr>
           <w:sz w:val="40"/>
           <w:lang w:val="it-IT"/>
         </w:rPr>
-        <w:t>Wrist-</w:t>
-      </w:r>
-      <w:r>
+        <w:lastRenderedPageBreak/>
+        <w:pict>
+          <v:shape id="_x0000_i1027" type="#_x0000_t75" style="width:467.25pt;height:342pt">
+            <v:imagedata r:id="rId17" o:title="Capture"/>
+          </v:shape>
+        </w:pict>
+      </w:r>
+    </w:p>
+    <w:p>
+      <w:pPr>
         <w:rPr>
           <w:sz w:val="40"/>
           <w:lang w:val="it-IT"/>
         </w:rPr>
-        <w:t>Roll</w:t>
-      </w:r>
-      <w:proofErr w:type="spellEnd"/>
-      <w:r>
-        <w:rPr>
-          <w:sz w:val="40"/>
-          <w:lang w:val="it-IT"/>
-        </w:rPr>
-        <w:t xml:space="preserve"> </w:t>
-      </w:r>
-      <w:r>
-        <w:rPr>
-          <w:sz w:val="40"/>
-          <w:lang w:val="it-IT"/>
-        </w:rPr>
-        <w:t>(L</w:t>
-      </w:r>
-      <w:r>
-        <w:rPr>
-          <w:sz w:val="40"/>
-          <w:lang w:val="it-IT"/>
-        </w:rPr>
-        <w:t>ink</w:t>
-      </w:r>
-      <w:r>
-        <w:rPr>
-          <w:sz w:val="40"/>
-          <w:lang w:val="it-IT"/>
-        </w:rPr>
-        <w:t>6</w:t>
-      </w:r>
-      <w:r>
-        <w:rPr>
-          <w:sz w:val="40"/>
-          <w:lang w:val="it-IT"/>
-        </w:rPr>
-        <w:t>)</w:t>
-      </w:r>
+      </w:pPr>
       <w:bookmarkStart w:id="0" w:name="_GoBack"/>
       <w:bookmarkEnd w:id="0"/>
+    </w:p>
+    <w:p>
+      <w:pPr>
+        <w:rPr>
+          <w:sz w:val="40"/>
+          <w:lang w:val="it-IT"/>
+        </w:rPr>
+      </w:pPr>
     </w:p>
     <w:p>
       <w:pPr>

</xml_diff>